<commit_message>
update ChucNangNangCao & icon app
</commit_message>
<xml_diff>
--- a/Documents/0 - Report - ChucNangNangCao.docx
+++ b/Documents/0 - Report - ChucNangNangCao.docx
@@ -273,6 +273,13 @@
     </w:p>
     <w:sdt>
       <w:sdtPr>
+        <w:rPr>
+          <w:rFonts w:ascii="Times New Roman" w:eastAsia="Times New Roman" w:hAnsi="Times New Roman" w:cs="Times New Roman"/>
+          <w:color w:val="auto"/>
+          <w:sz w:val="24"/>
+          <w:szCs w:val="20"/>
+          <w:lang w:val="vi-VN"/>
+        </w:rPr>
         <w:id w:val="-1937431832"/>
         <w:docPartObj>
           <w:docPartGallery w:val="Table of Contents"/>
@@ -281,14 +288,9 @@
       </w:sdtPr>
       <w:sdtEndPr>
         <w:rPr>
-          <w:rFonts w:ascii="Times New Roman" w:eastAsia="Times New Roman" w:hAnsi="Times New Roman" w:cs="Times New Roman"/>
           <w:b/>
           <w:bCs/>
           <w:noProof/>
-          <w:color w:val="auto"/>
-          <w:sz w:val="24"/>
-          <w:szCs w:val="20"/>
-          <w:lang w:val="vi-VN"/>
         </w:rPr>
       </w:sdtEndPr>
       <w:sdtContent>
@@ -331,7 +333,7 @@
           <w:r>
             <w:fldChar w:fldCharType="separate"/>
           </w:r>
-          <w:hyperlink w:anchor="_Toc12262447" w:history="1">
+          <w:hyperlink w:anchor="_Toc12279582" w:history="1">
             <w:r>
               <w:rPr>
                 <w:rStyle w:val="Hyperlink"/>
@@ -381,7 +383,7 @@
                 <w:noProof/>
                 <w:webHidden/>
               </w:rPr>
-              <w:instrText xml:space="preserve"> PAGEREF _Toc12262447 \h </w:instrText>
+              <w:instrText xml:space="preserve"> PAGEREF _Toc12279582 \h </w:instrText>
             </w:r>
             <w:r>
               <w:rPr>
@@ -426,7 +428,7 @@
               <w:lang w:val="en-US"/>
             </w:rPr>
           </w:pPr>
-          <w:hyperlink w:anchor="_Toc12262448" w:history="1">
+          <w:hyperlink w:anchor="_Toc12279583" w:history="1">
             <w:r>
               <w:rPr>
                 <w:rStyle w:val="Hyperlink"/>
@@ -476,7 +478,7 @@
                 <w:noProof/>
                 <w:webHidden/>
               </w:rPr>
-              <w:instrText xml:space="preserve"> PAGEREF _Toc12262448 \h </w:instrText>
+              <w:instrText xml:space="preserve"> PAGEREF _Toc12279583 \h </w:instrText>
             </w:r>
             <w:r>
               <w:rPr>
@@ -521,7 +523,7 @@
               <w:lang w:val="en-US"/>
             </w:rPr>
           </w:pPr>
-          <w:hyperlink w:anchor="_Toc12262449" w:history="1">
+          <w:hyperlink w:anchor="_Toc12279584" w:history="1">
             <w:r>
               <w:rPr>
                 <w:rStyle w:val="Hyperlink"/>
@@ -571,7 +573,7 @@
                 <w:noProof/>
                 <w:webHidden/>
               </w:rPr>
-              <w:instrText xml:space="preserve"> PAGEREF _Toc12262449 \h </w:instrText>
+              <w:instrText xml:space="preserve"> PAGEREF _Toc12279584 \h </w:instrText>
             </w:r>
             <w:r>
               <w:rPr>
@@ -616,7 +618,7 @@
               <w:lang w:val="en-US"/>
             </w:rPr>
           </w:pPr>
-          <w:hyperlink w:anchor="_Toc12262450" w:history="1">
+          <w:hyperlink w:anchor="_Toc12279585" w:history="1">
             <w:r>
               <w:rPr>
                 <w:rStyle w:val="Hyperlink"/>
@@ -666,7 +668,7 @@
                 <w:noProof/>
                 <w:webHidden/>
               </w:rPr>
-              <w:instrText xml:space="preserve"> PAGEREF _Toc12262450 \h </w:instrText>
+              <w:instrText xml:space="preserve"> PAGEREF _Toc12279585 \h </w:instrText>
             </w:r>
             <w:r>
               <w:rPr>
@@ -686,7 +688,7 @@
                 <w:noProof/>
                 <w:webHidden/>
               </w:rPr>
-              <w:t>2</w:t>
+              <w:t>3</w:t>
             </w:r>
             <w:r>
               <w:rPr>
@@ -711,7 +713,7 @@
               <w:lang w:val="en-US"/>
             </w:rPr>
           </w:pPr>
-          <w:hyperlink w:anchor="_Toc12262451" w:history="1">
+          <w:hyperlink w:anchor="_Toc12279586" w:history="1">
             <w:r>
               <w:rPr>
                 <w:rStyle w:val="Hyperlink"/>
@@ -761,7 +763,7 @@
                 <w:noProof/>
                 <w:webHidden/>
               </w:rPr>
-              <w:instrText xml:space="preserve"> PAGEREF _Toc12262451 \h </w:instrText>
+              <w:instrText xml:space="preserve"> PAGEREF _Toc12279586 \h </w:instrText>
             </w:r>
             <w:r>
               <w:rPr>
@@ -781,7 +783,7 @@
                 <w:noProof/>
                 <w:webHidden/>
               </w:rPr>
-              <w:t>2</w:t>
+              <w:t>3</w:t>
             </w:r>
             <w:r>
               <w:rPr>
@@ -806,7 +808,7 @@
               <w:lang w:val="en-US"/>
             </w:rPr>
           </w:pPr>
-          <w:hyperlink w:anchor="_Toc12262452" w:history="1">
+          <w:hyperlink w:anchor="_Toc12279587" w:history="1">
             <w:r>
               <w:rPr>
                 <w:rStyle w:val="Hyperlink"/>
@@ -856,7 +858,7 @@
                 <w:noProof/>
                 <w:webHidden/>
               </w:rPr>
-              <w:instrText xml:space="preserve"> PAGEREF _Toc12262452 \h </w:instrText>
+              <w:instrText xml:space="preserve"> PAGEREF _Toc12279587 \h </w:instrText>
             </w:r>
             <w:r>
               <w:rPr>
@@ -876,7 +878,7 @@
                 <w:noProof/>
                 <w:webHidden/>
               </w:rPr>
-              <w:t>2</w:t>
+              <w:t>4</w:t>
             </w:r>
             <w:r>
               <w:rPr>
@@ -901,7 +903,7 @@
               <w:lang w:val="en-US"/>
             </w:rPr>
           </w:pPr>
-          <w:hyperlink w:anchor="_Toc12262453" w:history="1">
+          <w:hyperlink w:anchor="_Toc12279588" w:history="1">
             <w:r>
               <w:rPr>
                 <w:rStyle w:val="Hyperlink"/>
@@ -951,7 +953,7 @@
                 <w:noProof/>
                 <w:webHidden/>
               </w:rPr>
-              <w:instrText xml:space="preserve"> PAGEREF _Toc12262453 \h </w:instrText>
+              <w:instrText xml:space="preserve"> PAGEREF _Toc12279588 \h </w:instrText>
             </w:r>
             <w:r>
               <w:rPr>
@@ -971,7 +973,102 @@
                 <w:noProof/>
                 <w:webHidden/>
               </w:rPr>
-              <w:t>2</w:t>
+              <w:t>4</w:t>
+            </w:r>
+            <w:r>
+              <w:rPr>
+                <w:noProof/>
+                <w:webHidden/>
+              </w:rPr>
+              <w:fldChar w:fldCharType="end"/>
+            </w:r>
+          </w:hyperlink>
+        </w:p>
+        <w:p>
+          <w:pPr>
+            <w:pStyle w:val="TOC1"/>
+            <w:tabs>
+              <w:tab w:val="left" w:pos="432"/>
+            </w:tabs>
+            <w:rPr>
+              <w:rFonts w:asciiTheme="minorHAnsi" w:eastAsiaTheme="minorEastAsia" w:hAnsiTheme="minorHAnsi" w:cstheme="minorBidi"/>
+              <w:noProof/>
+              <w:sz w:val="22"/>
+              <w:szCs w:val="22"/>
+              <w:lang w:val="en-US"/>
+            </w:rPr>
+          </w:pPr>
+          <w:hyperlink w:anchor="_Toc12279589" w:history="1">
+            <w:r>
+              <w:rPr>
+                <w:rStyle w:val="Hyperlink"/>
+                <w:b/>
+                <w:bCs/>
+                <w:noProof/>
+                <w:lang w:val="en-US"/>
+              </w:rPr>
+              <w:t>8.</w:t>
+            </w:r>
+            <w:r>
+              <w:rPr>
+                <w:rFonts w:asciiTheme="minorHAnsi" w:eastAsiaTheme="minorEastAsia" w:hAnsiTheme="minorHAnsi" w:cstheme="minorBidi"/>
+                <w:noProof/>
+                <w:sz w:val="22"/>
+                <w:szCs w:val="22"/>
+                <w:lang w:val="en-US"/>
+              </w:rPr>
+              <w:tab/>
+            </w:r>
+            <w:r>
+              <w:rPr>
+                <w:rStyle w:val="Hyperlink"/>
+                <w:b/>
+                <w:bCs/>
+                <w:noProof/>
+                <w:lang w:val="en-US"/>
+              </w:rPr>
+              <w:t>Custom Control</w:t>
+            </w:r>
+            <w:r>
+              <w:rPr>
+                <w:noProof/>
+                <w:webHidden/>
+              </w:rPr>
+              <w:tab/>
+            </w:r>
+            <w:r>
+              <w:rPr>
+                <w:noProof/>
+                <w:webHidden/>
+              </w:rPr>
+              <w:fldChar w:fldCharType="begin"/>
+            </w:r>
+            <w:r>
+              <w:rPr>
+                <w:noProof/>
+                <w:webHidden/>
+              </w:rPr>
+              <w:instrText xml:space="preserve"> PAGEREF _Toc12279589 \h </w:instrText>
+            </w:r>
+            <w:r>
+              <w:rPr>
+                <w:noProof/>
+                <w:webHidden/>
+              </w:rPr>
+            </w:r>
+            <w:r>
+              <w:rPr>
+                <w:noProof/>
+                <w:webHidden/>
+              </w:rPr>
+              <w:fldChar w:fldCharType="separate"/>
+            </w:r>
+            <w:r>
+              <w:rPr>
+                <w:noProof/>
+                <w:webHidden/>
+              </w:rPr>
+              <w:t>5</w:t>
             </w:r>
             <w:r>
               <w:rPr>
@@ -992,6 +1089,8 @@
             <w:fldChar w:fldCharType="end"/>
           </w:r>
         </w:p>
+        <w:bookmarkStart w:id="0" w:name="_GoBack" w:displacedByCustomXml="next"/>
+        <w:bookmarkEnd w:id="0" w:displacedByCustomXml="next"/>
       </w:sdtContent>
     </w:sdt>
     <w:p>
@@ -1075,7 +1174,7 @@
           <w:lang w:val="en-US"/>
         </w:rPr>
       </w:pPr>
-      <w:bookmarkStart w:id="0" w:name="_Toc12262447"/>
+      <w:bookmarkStart w:id="1" w:name="_Toc12279582"/>
       <w:r>
         <w:rPr>
           <w:b/>
@@ -1087,9 +1186,185 @@
         </w:rPr>
         <w:t>Mô hình 3layer</w:t>
       </w:r>
-      <w:bookmarkStart w:id="1" w:name="_GoBack"/>
-      <w:bookmarkEnd w:id="0"/>
       <w:bookmarkEnd w:id="1"/>
+    </w:p>
+    <w:p>
+      <w:pPr>
+        <w:pStyle w:val="ListParagraph"/>
+        <w:rPr>
+          <w:b/>
+          <w:bCs/>
+          <w:color w:val="1F497D" w:themeColor="text2"/>
+          <w:sz w:val="38"/>
+          <w:szCs w:val="34"/>
+          <w:lang w:val="en-US"/>
+        </w:rPr>
+      </w:pPr>
+    </w:p>
+    <w:p>
+      <w:pPr>
+        <w:pStyle w:val="ListParagraph"/>
+        <w:rPr>
+          <w:color w:val="1F497D" w:themeColor="text2"/>
+          <w:szCs w:val="24"/>
+          <w:lang w:val="en-US"/>
+        </w:rPr>
+      </w:pPr>
+      <w:r>
+        <w:rPr>
+          <w:noProof/>
+        </w:rPr>
+        <w:drawing>
+          <wp:inline distT="0" distB="0" distL="0" distR="0" wp14:anchorId="0FDB9A89" wp14:editId="76C4448C">
+            <wp:extent cx="2886075" cy="2609850"/>
+            <wp:effectExtent l="0" t="0" r="9525" b="0"/>
+            <wp:docPr id="4" name="Picture 4"/>
+            <wp:cNvGraphicFramePr>
+              <a:graphicFrameLocks xmlns:a="http://schemas.openxmlformats.org/drawingml/2006/main" noChangeAspect="1"/>
+            </wp:cNvGraphicFramePr>
+            <a:graphic xmlns:a="http://schemas.openxmlformats.org/drawingml/2006/main">
+              <a:graphicData uri="http://schemas.openxmlformats.org/drawingml/2006/picture">
+                <pic:pic xmlns:pic="http://schemas.openxmlformats.org/drawingml/2006/picture">
+                  <pic:nvPicPr>
+                    <pic:cNvPr id="1" name=""/>
+                    <pic:cNvPicPr/>
+                  </pic:nvPicPr>
+                  <pic:blipFill>
+                    <a:blip r:embed="rId10"/>
+                    <a:stretch>
+                      <a:fillRect/>
+                    </a:stretch>
+                  </pic:blipFill>
+                  <pic:spPr>
+                    <a:xfrm>
+                      <a:off x="0" y="0"/>
+                      <a:ext cx="2886075" cy="2609850"/>
+                    </a:xfrm>
+                    <a:prstGeom prst="rect">
+                      <a:avLst/>
+                    </a:prstGeom>
+                  </pic:spPr>
+                </pic:pic>
+              </a:graphicData>
+            </a:graphic>
+          </wp:inline>
+        </w:drawing>
+      </w:r>
+    </w:p>
+    <w:p>
+      <w:pPr>
+        <w:pStyle w:val="ListParagraph"/>
+        <w:rPr>
+          <w:color w:val="1F497D" w:themeColor="text2"/>
+          <w:szCs w:val="24"/>
+          <w:lang w:val="en-US"/>
+        </w:rPr>
+      </w:pPr>
+    </w:p>
+    <w:p>
+      <w:pPr>
+        <w:pStyle w:val="ListParagraph"/>
+        <w:rPr>
+          <w:szCs w:val="24"/>
+          <w:lang w:val="en-US"/>
+        </w:rPr>
+      </w:pPr>
+      <w:r>
+        <w:rPr>
+          <w:szCs w:val="24"/>
+          <w:lang w:val="en-US"/>
+        </w:rPr>
+        <w:t>Tầng UI : chứa giao diện</w:t>
+      </w:r>
+    </w:p>
+    <w:p>
+      <w:pPr>
+        <w:pStyle w:val="ListParagraph"/>
+        <w:rPr>
+          <w:szCs w:val="24"/>
+          <w:lang w:val="en-US"/>
+        </w:rPr>
+      </w:pPr>
+      <w:r>
+        <w:rPr>
+          <w:szCs w:val="24"/>
+          <w:lang w:val="en-US"/>
+        </w:rPr>
+        <w:t>Tầng BUS : chứa xử lí</w:t>
+      </w:r>
+    </w:p>
+    <w:p>
+      <w:pPr>
+        <w:pStyle w:val="ListParagraph"/>
+        <w:rPr>
+          <w:szCs w:val="24"/>
+          <w:lang w:val="en-US"/>
+        </w:rPr>
+      </w:pPr>
+      <w:r>
+        <w:rPr>
+          <w:szCs w:val="24"/>
+          <w:lang w:val="en-US"/>
+        </w:rPr>
+        <w:t>Tầng DAO : Thao tác với CSDL</w:t>
+      </w:r>
+    </w:p>
+    <w:p>
+      <w:pPr>
+        <w:pStyle w:val="ListParagraph"/>
+        <w:rPr>
+          <w:szCs w:val="24"/>
+          <w:lang w:val="en-US"/>
+        </w:rPr>
+      </w:pPr>
+      <w:r>
+        <w:rPr>
+          <w:szCs w:val="24"/>
+          <w:lang w:val="en-US"/>
+        </w:rPr>
+        <w:t>Tầng DTO : Chứa các bảng dữ liệu</w:t>
+      </w:r>
+    </w:p>
+    <w:p>
+      <w:pPr>
+        <w:pStyle w:val="ListParagraph"/>
+        <w:rPr>
+          <w:szCs w:val="24"/>
+          <w:lang w:val="en-US"/>
+        </w:rPr>
+      </w:pPr>
+      <w:r>
+        <w:rPr>
+          <w:szCs w:val="24"/>
+          <w:lang w:val="en-US"/>
+        </w:rPr>
+        <w:t>Custom control : chứa các control custom</w:t>
+      </w:r>
+    </w:p>
+    <w:p>
+      <w:pPr>
+        <w:pStyle w:val="ListParagraph"/>
+        <w:rPr>
+          <w:szCs w:val="24"/>
+          <w:lang w:val="en-US"/>
+        </w:rPr>
+      </w:pPr>
+      <w:r>
+        <w:rPr>
+          <w:szCs w:val="24"/>
+          <w:lang w:val="en-US"/>
+        </w:rPr>
+        <w:t>Resource : chứa các icon</w:t>
+      </w:r>
+    </w:p>
+    <w:p>
+      <w:pPr>
+        <w:pStyle w:val="ListParagraph"/>
+        <w:rPr>
+          <w:szCs w:val="24"/>
+          <w:lang w:val="en-US"/>
+        </w:rPr>
+      </w:pPr>
     </w:p>
     <w:p>
       <w:pPr>
@@ -1108,7 +1383,7 @@
           <w:lang w:val="en-US"/>
         </w:rPr>
       </w:pPr>
-      <w:bookmarkStart w:id="2" w:name="_Toc12262448"/>
+      <w:bookmarkStart w:id="2" w:name="_Toc12279583"/>
       <w:r>
         <w:rPr>
           <w:b/>
@@ -1121,6 +1396,40 @@
         <w:t>Đóng gói file thực thi</w:t>
       </w:r>
       <w:bookmarkEnd w:id="2"/>
+    </w:p>
+    <w:p>
+      <w:pPr>
+        <w:pStyle w:val="ListParagraph"/>
+        <w:rPr>
+          <w:szCs w:val="24"/>
+          <w:lang w:val="en-US"/>
+        </w:rPr>
+      </w:pPr>
+    </w:p>
+    <w:p>
+      <w:pPr>
+        <w:pStyle w:val="ListParagraph"/>
+        <w:rPr>
+          <w:szCs w:val="24"/>
+          <w:lang w:val="en-US"/>
+        </w:rPr>
+      </w:pPr>
+      <w:r>
+        <w:rPr>
+          <w:szCs w:val="24"/>
+          <w:lang w:val="en-US"/>
+        </w:rPr>
+        <w:t>File thực thi được đóng gói dưới dạng exe, cần cài đặt để sử dụng.</w:t>
+      </w:r>
+    </w:p>
+    <w:p>
+      <w:pPr>
+        <w:pStyle w:val="ListParagraph"/>
+        <w:rPr>
+          <w:szCs w:val="24"/>
+          <w:lang w:val="en-US"/>
+        </w:rPr>
+      </w:pPr>
     </w:p>
     <w:p>
       <w:pPr>
@@ -1139,7 +1448,7 @@
           <w:lang w:val="en-US"/>
         </w:rPr>
       </w:pPr>
-      <w:bookmarkStart w:id="3" w:name="_Toc12262449"/>
+      <w:bookmarkStart w:id="3" w:name="_Toc12279584"/>
       <w:r>
         <w:rPr>
           <w:b/>
@@ -1152,6 +1461,99 @@
         <w:t>Thay đổi giao diện</w:t>
       </w:r>
       <w:bookmarkEnd w:id="3"/>
+    </w:p>
+    <w:p>
+      <w:pPr>
+        <w:pStyle w:val="ListParagraph"/>
+        <w:rPr>
+          <w:szCs w:val="24"/>
+          <w:lang w:val="en-US"/>
+        </w:rPr>
+      </w:pPr>
+    </w:p>
+    <w:p>
+      <w:pPr>
+        <w:pStyle w:val="ListParagraph"/>
+        <w:rPr>
+          <w:szCs w:val="24"/>
+          <w:lang w:val="en-US"/>
+        </w:rPr>
+      </w:pPr>
+      <w:r>
+        <w:rPr>
+          <w:noProof/>
+        </w:rPr>
+        <w:lastRenderedPageBreak/>
+        <w:drawing>
+          <wp:inline distT="0" distB="0" distL="0" distR="0" wp14:anchorId="2440F190" wp14:editId="6A7FE592">
+            <wp:extent cx="3267075" cy="3286125"/>
+            <wp:effectExtent l="0" t="0" r="9525" b="9525"/>
+            <wp:docPr id="7" name="Picture 7"/>
+            <wp:cNvGraphicFramePr>
+              <a:graphicFrameLocks xmlns:a="http://schemas.openxmlformats.org/drawingml/2006/main" noChangeAspect="1"/>
+            </wp:cNvGraphicFramePr>
+            <a:graphic xmlns:a="http://schemas.openxmlformats.org/drawingml/2006/main">
+              <a:graphicData uri="http://schemas.openxmlformats.org/drawingml/2006/picture">
+                <pic:pic xmlns:pic="http://schemas.openxmlformats.org/drawingml/2006/picture">
+                  <pic:nvPicPr>
+                    <pic:cNvPr id="1" name=""/>
+                    <pic:cNvPicPr/>
+                  </pic:nvPicPr>
+                  <pic:blipFill>
+                    <a:blip r:embed="rId11"/>
+                    <a:stretch>
+                      <a:fillRect/>
+                    </a:stretch>
+                  </pic:blipFill>
+                  <pic:spPr>
+                    <a:xfrm>
+                      <a:off x="0" y="0"/>
+                      <a:ext cx="3267075" cy="3286125"/>
+                    </a:xfrm>
+                    <a:prstGeom prst="rect">
+                      <a:avLst/>
+                    </a:prstGeom>
+                  </pic:spPr>
+                </pic:pic>
+              </a:graphicData>
+            </a:graphic>
+          </wp:inline>
+        </w:drawing>
+      </w:r>
+    </w:p>
+    <w:p>
+      <w:pPr>
+        <w:pStyle w:val="ListParagraph"/>
+        <w:rPr>
+          <w:szCs w:val="24"/>
+          <w:lang w:val="en-US"/>
+        </w:rPr>
+      </w:pPr>
+    </w:p>
+    <w:p>
+      <w:pPr>
+        <w:pStyle w:val="ListParagraph"/>
+        <w:rPr>
+          <w:szCs w:val="24"/>
+          <w:lang w:val="en-US"/>
+        </w:rPr>
+      </w:pPr>
+      <w:r>
+        <w:rPr>
+          <w:szCs w:val="24"/>
+          <w:lang w:val="en-US"/>
+        </w:rPr>
+        <w:t>Dựa vào combobox chứa giao diện, cho giao diện hiển thị tương ứng.</w:t>
+      </w:r>
+    </w:p>
+    <w:p>
+      <w:pPr>
+        <w:pStyle w:val="ListParagraph"/>
+        <w:rPr>
+          <w:szCs w:val="24"/>
+          <w:lang w:val="en-US"/>
+        </w:rPr>
+      </w:pPr>
     </w:p>
     <w:p>
       <w:pPr>
@@ -1170,7 +1572,7 @@
           <w:lang w:val="en-US"/>
         </w:rPr>
       </w:pPr>
-      <w:bookmarkStart w:id="4" w:name="_Toc12262450"/>
+      <w:bookmarkStart w:id="4" w:name="_Toc12279585"/>
       <w:r>
         <w:rPr>
           <w:b/>
@@ -1183,6 +1585,105 @@
         <w:t>Tự cài đặt database từ file .sql</w:t>
       </w:r>
       <w:bookmarkEnd w:id="4"/>
+    </w:p>
+    <w:p>
+      <w:pPr>
+        <w:pStyle w:val="ListParagraph"/>
+        <w:rPr>
+          <w:szCs w:val="24"/>
+          <w:lang w:val="en-US"/>
+        </w:rPr>
+      </w:pPr>
+    </w:p>
+    <w:p>
+      <w:pPr>
+        <w:pStyle w:val="ListParagraph"/>
+        <w:rPr>
+          <w:szCs w:val="24"/>
+          <w:lang w:val="en-US"/>
+        </w:rPr>
+      </w:pPr>
+      <w:r>
+        <w:rPr>
+          <w:noProof/>
+        </w:rPr>
+        <w:drawing>
+          <wp:inline distT="0" distB="0" distL="0" distR="0" wp14:anchorId="48143A86" wp14:editId="3C96E82B">
+            <wp:extent cx="5732145" cy="3277235"/>
+            <wp:effectExtent l="0" t="0" r="1905" b="0"/>
+            <wp:docPr id="8" name="Picture 8"/>
+            <wp:cNvGraphicFramePr>
+              <a:graphicFrameLocks xmlns:a="http://schemas.openxmlformats.org/drawingml/2006/main" noChangeAspect="1"/>
+            </wp:cNvGraphicFramePr>
+            <a:graphic xmlns:a="http://schemas.openxmlformats.org/drawingml/2006/main">
+              <a:graphicData uri="http://schemas.openxmlformats.org/drawingml/2006/picture">
+                <pic:pic xmlns:pic="http://schemas.openxmlformats.org/drawingml/2006/picture">
+                  <pic:nvPicPr>
+                    <pic:cNvPr id="1" name=""/>
+                    <pic:cNvPicPr/>
+                  </pic:nvPicPr>
+                  <pic:blipFill>
+                    <a:blip r:embed="rId12"/>
+                    <a:stretch>
+                      <a:fillRect/>
+                    </a:stretch>
+                  </pic:blipFill>
+                  <pic:spPr>
+                    <a:xfrm>
+                      <a:off x="0" y="0"/>
+                      <a:ext cx="5732145" cy="3277235"/>
+                    </a:xfrm>
+                    <a:prstGeom prst="rect">
+                      <a:avLst/>
+                    </a:prstGeom>
+                  </pic:spPr>
+                </pic:pic>
+              </a:graphicData>
+            </a:graphic>
+          </wp:inline>
+        </w:drawing>
+      </w:r>
+    </w:p>
+    <w:p>
+      <w:pPr>
+        <w:pStyle w:val="ListParagraph"/>
+        <w:rPr>
+          <w:szCs w:val="24"/>
+          <w:lang w:val="en-US"/>
+        </w:rPr>
+      </w:pPr>
+    </w:p>
+    <w:p>
+      <w:pPr>
+        <w:pStyle w:val="ListParagraph"/>
+        <w:rPr>
+          <w:szCs w:val="24"/>
+          <w:lang w:val="en-US"/>
+        </w:rPr>
+      </w:pPr>
+      <w:r>
+        <w:rPr>
+          <w:szCs w:val="24"/>
+          <w:lang w:val="en-US"/>
+        </w:rPr>
+        <w:t xml:space="preserve">Chọn </w:t>
+      </w:r>
+      <w:r>
+        <w:rPr>
+          <w:szCs w:val="24"/>
+          <w:lang w:val="en-US"/>
+        </w:rPr>
+        <w:t>button Install Database, sau đó chỉ đường dẫn tới file database.</w:t>
+      </w:r>
+    </w:p>
+    <w:p>
+      <w:pPr>
+        <w:pStyle w:val="ListParagraph"/>
+        <w:rPr>
+          <w:szCs w:val="24"/>
+          <w:lang w:val="en-US"/>
+        </w:rPr>
+      </w:pPr>
     </w:p>
     <w:p>
       <w:pPr>
@@ -1201,7 +1702,7 @@
           <w:lang w:val="en-US"/>
         </w:rPr>
       </w:pPr>
-      <w:bookmarkStart w:id="5" w:name="_Toc12262451"/>
+      <w:bookmarkStart w:id="5" w:name="_Toc12279586"/>
       <w:r>
         <w:rPr>
           <w:b/>
@@ -1214,6 +1715,74 @@
         <w:t>Dùng tool phân tích và vẽ biểu đồ</w:t>
       </w:r>
       <w:bookmarkEnd w:id="5"/>
+    </w:p>
+    <w:p>
+      <w:pPr>
+        <w:pStyle w:val="ListParagraph"/>
+        <w:rPr>
+          <w:szCs w:val="24"/>
+          <w:lang w:val="en-US"/>
+        </w:rPr>
+      </w:pPr>
+    </w:p>
+    <w:p>
+      <w:pPr>
+        <w:pStyle w:val="ListParagraph"/>
+        <w:rPr>
+          <w:szCs w:val="24"/>
+          <w:lang w:val="en-US"/>
+        </w:rPr>
+      </w:pPr>
+      <w:r>
+        <w:rPr>
+          <w:noProof/>
+        </w:rPr>
+        <w:lastRenderedPageBreak/>
+        <w:drawing>
+          <wp:inline distT="0" distB="0" distL="0" distR="0" wp14:anchorId="412D526B" wp14:editId="42DE28B8">
+            <wp:extent cx="5732145" cy="3025775"/>
+            <wp:effectExtent l="0" t="0" r="1905" b="3175"/>
+            <wp:docPr id="9" name="Picture 9"/>
+            <wp:cNvGraphicFramePr>
+              <a:graphicFrameLocks xmlns:a="http://schemas.openxmlformats.org/drawingml/2006/main" noChangeAspect="1"/>
+            </wp:cNvGraphicFramePr>
+            <a:graphic xmlns:a="http://schemas.openxmlformats.org/drawingml/2006/main">
+              <a:graphicData uri="http://schemas.openxmlformats.org/drawingml/2006/picture">
+                <pic:pic xmlns:pic="http://schemas.openxmlformats.org/drawingml/2006/picture">
+                  <pic:nvPicPr>
+                    <pic:cNvPr id="1" name=""/>
+                    <pic:cNvPicPr/>
+                  </pic:nvPicPr>
+                  <pic:blipFill>
+                    <a:blip r:embed="rId13"/>
+                    <a:stretch>
+                      <a:fillRect/>
+                    </a:stretch>
+                  </pic:blipFill>
+                  <pic:spPr>
+                    <a:xfrm>
+                      <a:off x="0" y="0"/>
+                      <a:ext cx="5732145" cy="3025775"/>
+                    </a:xfrm>
+                    <a:prstGeom prst="rect">
+                      <a:avLst/>
+                    </a:prstGeom>
+                  </pic:spPr>
+                </pic:pic>
+              </a:graphicData>
+            </a:graphic>
+          </wp:inline>
+        </w:drawing>
+      </w:r>
+    </w:p>
+    <w:p>
+      <w:pPr>
+        <w:pStyle w:val="ListParagraph"/>
+        <w:rPr>
+          <w:szCs w:val="24"/>
+          <w:lang w:val="en-US"/>
+        </w:rPr>
+      </w:pPr>
     </w:p>
     <w:p>
       <w:pPr>
@@ -1232,7 +1801,7 @@
           <w:lang w:val="en-US"/>
         </w:rPr>
       </w:pPr>
-      <w:bookmarkStart w:id="6" w:name="_Toc12262452"/>
+      <w:bookmarkStart w:id="6" w:name="_Toc12279587"/>
       <w:r>
         <w:rPr>
           <w:b/>
@@ -1256,6 +1825,73 @@
         </w:rPr>
         <w:t xml:space="preserve"> </w:t>
       </w:r>
+    </w:p>
+    <w:p>
+      <w:pPr>
+        <w:pStyle w:val="ListParagraph"/>
+        <w:rPr>
+          <w:szCs w:val="24"/>
+          <w:lang w:val="en-US"/>
+        </w:rPr>
+      </w:pPr>
+    </w:p>
+    <w:p>
+      <w:pPr>
+        <w:pStyle w:val="ListParagraph"/>
+        <w:rPr>
+          <w:szCs w:val="24"/>
+          <w:lang w:val="en-US"/>
+        </w:rPr>
+      </w:pPr>
+      <w:r>
+        <w:rPr>
+          <w:noProof/>
+        </w:rPr>
+        <w:drawing>
+          <wp:inline distT="0" distB="0" distL="0" distR="0" wp14:anchorId="27511FD0" wp14:editId="5BD5C59B">
+            <wp:extent cx="5732145" cy="4474845"/>
+            <wp:effectExtent l="0" t="0" r="1905" b="1905"/>
+            <wp:docPr id="10" name="Picture 10"/>
+            <wp:cNvGraphicFramePr>
+              <a:graphicFrameLocks xmlns:a="http://schemas.openxmlformats.org/drawingml/2006/main" noChangeAspect="1"/>
+            </wp:cNvGraphicFramePr>
+            <a:graphic xmlns:a="http://schemas.openxmlformats.org/drawingml/2006/main">
+              <a:graphicData uri="http://schemas.openxmlformats.org/drawingml/2006/picture">
+                <pic:pic xmlns:pic="http://schemas.openxmlformats.org/drawingml/2006/picture">
+                  <pic:nvPicPr>
+                    <pic:cNvPr id="1" name=""/>
+                    <pic:cNvPicPr/>
+                  </pic:nvPicPr>
+                  <pic:blipFill>
+                    <a:blip r:embed="rId14"/>
+                    <a:stretch>
+                      <a:fillRect/>
+                    </a:stretch>
+                  </pic:blipFill>
+                  <pic:spPr>
+                    <a:xfrm>
+                      <a:off x="0" y="0"/>
+                      <a:ext cx="5732145" cy="4474845"/>
+                    </a:xfrm>
+                    <a:prstGeom prst="rect">
+                      <a:avLst/>
+                    </a:prstGeom>
+                  </pic:spPr>
+                </pic:pic>
+              </a:graphicData>
+            </a:graphic>
+          </wp:inline>
+        </w:drawing>
+      </w:r>
+    </w:p>
+    <w:p>
+      <w:pPr>
+        <w:pStyle w:val="ListParagraph"/>
+        <w:rPr>
+          <w:szCs w:val="24"/>
+          <w:lang w:val="en-US"/>
+        </w:rPr>
+      </w:pPr>
     </w:p>
     <w:p>
       <w:pPr>
@@ -1274,7 +1910,7 @@
           <w:lang w:val="en-US"/>
         </w:rPr>
       </w:pPr>
-      <w:bookmarkStart w:id="7" w:name="_Toc12262453"/>
+      <w:bookmarkStart w:id="7" w:name="_Toc12279588"/>
       <w:r>
         <w:rPr>
           <w:b/>
@@ -1310,9 +1946,144 @@
       </w:r>
       <w:bookmarkEnd w:id="7"/>
     </w:p>
+    <w:p>
+      <w:pPr>
+        <w:pStyle w:val="ListParagraph"/>
+        <w:rPr>
+          <w:b/>
+          <w:bCs/>
+          <w:color w:val="1F497D" w:themeColor="text2"/>
+          <w:sz w:val="38"/>
+          <w:szCs w:val="34"/>
+          <w:lang w:val="en-US"/>
+        </w:rPr>
+      </w:pPr>
+      <w:r>
+        <w:rPr>
+          <w:noProof/>
+        </w:rPr>
+        <w:lastRenderedPageBreak/>
+        <w:drawing>
+          <wp:inline distT="0" distB="0" distL="0" distR="0" wp14:anchorId="7A5A87AA" wp14:editId="7E136C02">
+            <wp:extent cx="5257800" cy="3171825"/>
+            <wp:effectExtent l="0" t="0" r="0" b="9525"/>
+            <wp:docPr id="11" name="Picture 11"/>
+            <wp:cNvGraphicFramePr>
+              <a:graphicFrameLocks xmlns:a="http://schemas.openxmlformats.org/drawingml/2006/main" noChangeAspect="1"/>
+            </wp:cNvGraphicFramePr>
+            <a:graphic xmlns:a="http://schemas.openxmlformats.org/drawingml/2006/main">
+              <a:graphicData uri="http://schemas.openxmlformats.org/drawingml/2006/picture">
+                <pic:pic xmlns:pic="http://schemas.openxmlformats.org/drawingml/2006/picture">
+                  <pic:nvPicPr>
+                    <pic:cNvPr id="1" name=""/>
+                    <pic:cNvPicPr/>
+                  </pic:nvPicPr>
+                  <pic:blipFill>
+                    <a:blip r:embed="rId15"/>
+                    <a:stretch>
+                      <a:fillRect/>
+                    </a:stretch>
+                  </pic:blipFill>
+                  <pic:spPr>
+                    <a:xfrm>
+                      <a:off x="0" y="0"/>
+                      <a:ext cx="5257800" cy="3171825"/>
+                    </a:xfrm>
+                    <a:prstGeom prst="rect">
+                      <a:avLst/>
+                    </a:prstGeom>
+                  </pic:spPr>
+                </pic:pic>
+              </a:graphicData>
+            </a:graphic>
+          </wp:inline>
+        </w:drawing>
+      </w:r>
+    </w:p>
+    <w:p>
+      <w:pPr>
+        <w:pStyle w:val="ListParagraph"/>
+        <w:outlineLvl w:val="0"/>
+        <w:rPr>
+          <w:b/>
+          <w:bCs/>
+          <w:color w:val="1F497D" w:themeColor="text2"/>
+          <w:sz w:val="38"/>
+          <w:szCs w:val="34"/>
+          <w:lang w:val="en-US"/>
+        </w:rPr>
+      </w:pPr>
+    </w:p>
+    <w:p>
+      <w:pPr>
+        <w:pStyle w:val="ListParagraph"/>
+        <w:numPr>
+          <w:ilvl w:val="0"/>
+          <w:numId w:val="39"/>
+        </w:numPr>
+        <w:outlineLvl w:val="0"/>
+        <w:rPr>
+          <w:b/>
+          <w:bCs/>
+          <w:color w:val="1F497D" w:themeColor="text2"/>
+          <w:sz w:val="38"/>
+          <w:szCs w:val="34"/>
+          <w:lang w:val="en-US"/>
+        </w:rPr>
+      </w:pPr>
+      <w:bookmarkStart w:id="8" w:name="_Toc12279589"/>
+      <w:r>
+        <w:rPr>
+          <w:b/>
+          <w:bCs/>
+          <w:color w:val="1F497D" w:themeColor="text2"/>
+          <w:sz w:val="38"/>
+          <w:szCs w:val="34"/>
+          <w:lang w:val="en-US"/>
+        </w:rPr>
+        <w:t>Custom Control</w:t>
+      </w:r>
+      <w:bookmarkEnd w:id="8"/>
+    </w:p>
+    <w:p>
+      <w:pPr>
+        <w:pStyle w:val="ListParagraph"/>
+        <w:rPr>
+          <w:b/>
+          <w:bCs/>
+          <w:color w:val="1F497D" w:themeColor="text2"/>
+          <w:sz w:val="38"/>
+          <w:szCs w:val="34"/>
+          <w:lang w:val="en-US"/>
+        </w:rPr>
+      </w:pPr>
+    </w:p>
+    <w:p>
+      <w:pPr>
+        <w:rPr>
+          <w:b/>
+          <w:bCs/>
+          <w:color w:val="FF0000"/>
+          <w:sz w:val="38"/>
+          <w:szCs w:val="34"/>
+          <w:lang w:val="en-US"/>
+        </w:rPr>
+      </w:pPr>
+      <w:r>
+        <w:rPr>
+          <w:b/>
+          <w:bCs/>
+          <w:color w:val="FF0000"/>
+          <w:sz w:val="38"/>
+          <w:szCs w:val="34"/>
+          <w:lang w:val="en-US"/>
+        </w:rPr>
+        <w:t>Chi tiết các chức năng cơ bản lẫn nâng cao vui lòng xem video demo.</w:t>
+      </w:r>
+    </w:p>
     <w:sectPr>
-      <w:headerReference w:type="default" r:id="rId10"/>
-      <w:footerReference w:type="default" r:id="rId11"/>
+      <w:headerReference w:type="default" r:id="rId16"/>
+      <w:footerReference w:type="default" r:id="rId17"/>
       <w:pgSz w:w="11907" w:h="16839" w:code="9"/>
       <w:pgMar w:top="1440" w:right="1440" w:bottom="1440" w:left="1440" w:header="720" w:footer="720" w:gutter="0"/>
       <w:pgNumType w:start="1"/>
@@ -1776,7 +2547,7 @@
         </mc:Choice>
         <mc:Fallback>
           <w:pict>
-            <v:shape w14:anchorId="2EC6028B" id="Freeform 1" o:spid="_x0000_s1026" style="position:absolute;margin-left:0;margin-top:0;width:93.15pt;height:814.55pt;flip:x;z-index:251665408;visibility:visible;mso-wrap-style:square;mso-width-percent:0;mso-height-percent:0;mso-wrap-distance-left:9pt;mso-wrap-distance-top:0;mso-wrap-distance-right:9pt;mso-wrap-distance-bottom:0;mso-position-horizontal:absolute;mso-position-horizontal-relative:page;mso-position-vertical:absolute;mso-position-vertical-relative:page;mso-width-percent:0;mso-height-percent:0;mso-width-relative:page;mso-height-relative:page;v-text-anchor:top" coordsize="502,3168" o:gfxdata="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" path="m502,c93,,93,,93,,146,383,323,1900,,3168v502,,502,,502,l502,xe" fillcolor="#8db3e2" stroked="f" strokecolor="#212120">
+            <v:shape w14:anchorId="01524991" id="Freeform 1" o:spid="_x0000_s1026" style="position:absolute;margin-left:0;margin-top:0;width:93.15pt;height:814.55pt;flip:x;z-index:251665408;visibility:visible;mso-wrap-style:square;mso-width-percent:0;mso-height-percent:0;mso-wrap-distance-left:9pt;mso-wrap-distance-top:0;mso-wrap-distance-right:9pt;mso-wrap-distance-bottom:0;mso-position-horizontal:absolute;mso-position-horizontal-relative:page;mso-position-vertical:absolute;mso-position-vertical-relative:page;mso-width-percent:0;mso-height-percent:0;mso-width-relative:page;mso-height-relative:page;v-text-anchor:top" coordsize="502,3168" o:gfxdata="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" path="m502,c93,,93,,93,,146,383,323,1900,,3168v502,,502,,502,l502,xe" fillcolor="#8db3e2" stroked="f" strokecolor="#212120">
               <v:fill color2="#1f497d" rotate="t" focus="100%" type="gradient"/>
               <v:shadow color="#8c8682"/>
               <v:path arrowok="t" o:connecttype="custom" o:connectlocs="1183005,0;219162,0;0,10344647;1183005,10344647;1183005,0" o:connectangles="0,0,0,0,0"/>
@@ -5109,7 +5880,7 @@
 </file>
 
 <file path=customXml/itemProps1.xml><?xml version="1.0" encoding="utf-8"?>
-<ds:datastoreItem xmlns:ds="http://schemas.openxmlformats.org/officeDocument/2006/customXml" ds:itemID="{15E275DE-BB4D-4961-8316-BF70EE5D08B0}">
+<ds:datastoreItem xmlns:ds="http://schemas.openxmlformats.org/officeDocument/2006/customXml" ds:itemID="{0C478B50-D181-457C-A805-068E15BEAFB1}">
   <ds:schemaRefs>
     <ds:schemaRef ds:uri="http://schemas.openxmlformats.org/officeDocument/2006/bibliography"/>
   </ds:schemaRefs>

</xml_diff>